<commit_message>
* Added notes option for tables and figures in Word reporting. This will requires the `Notes` document default be added to any `report.yaml` files:
```
doc_def:
  Notes: Notes
```

* Created `ftext` formatting for captions and notes added to figures and tables.

* Support for multipage figures and tables (e.g. pagenated figures). By specifying the same key for a figure (or table) the first instance will be the figure and subsequent instances will be references to the first.

* Support for crossreferencing figures and tables with markdown.
</commit_message>
<xml_diff>
--- a/inst/templates/report.docx
+++ b/inst/templates/report.docx
@@ -1,10 +1,10 @@
 
 <file path=word/document.xml><?xml version="1.0" encoding="utf-8"?>
-<w:document xmlns:wpc="http://schemas.microsoft.com/office/word/2010/wordprocessingCanvas" xmlns:cx="http://schemas.microsoft.com/office/drawing/2014/chartex" xmlns:cx1="http://schemas.microsoft.com/office/drawing/2015/9/8/chartex" xmlns:cx2="http://schemas.microsoft.com/office/drawing/2015/10/21/chartex" xmlns:cx3="http://schemas.microsoft.com/office/drawing/2016/5/9/chartex" xmlns:cx4="http://schemas.microsoft.com/office/drawing/2016/5/10/chartex" xmlns:cx5="http://schemas.microsoft.com/office/drawing/2016/5/11/chartex" xmlns:cx6="http://schemas.microsoft.com/office/drawing/2016/5/12/chartex" xmlns:cx7="http://schemas.microsoft.com/office/drawing/2016/5/13/chartex" xmlns:cx8="http://schemas.microsoft.com/office/drawing/2016/5/14/chartex" xmlns:mc="http://schemas.openxmlformats.org/markup-compatibility/2006" xmlns:aink="http://schemas.microsoft.com/office/drawing/2016/ink" xmlns:am3d="http://schemas.microsoft.com/office/drawing/2017/model3d" xmlns:o="urn:schemas-microsoft-com:office:office" xmlns:r="http://schemas.openxmlformats.org/officeDocument/2006/relationships" xmlns:m="http://schemas.openxmlformats.org/officeDocument/2006/math" xmlns:v="urn:schemas-microsoft-com:vml" xmlns:wp14="http://schemas.microsoft.com/office/word/2010/wordprocessingDrawing" xmlns:wp="http://schemas.openxmlformats.org/drawingml/2006/wordprocessingDrawing" xmlns:w10="urn:schemas-microsoft-com:office:word" xmlns:w="http://schemas.openxmlformats.org/wordprocessingml/2006/main" xmlns:w14="http://schemas.microsoft.com/office/word/2010/wordml" xmlns:w15="http://schemas.microsoft.com/office/word/2012/wordml" xmlns:w16cex="http://schemas.microsoft.com/office/word/2018/wordml/cex" xmlns:w16cid="http://schemas.microsoft.com/office/word/2016/wordml/cid" xmlns:w16="http://schemas.microsoft.com/office/word/2018/wordml" xmlns:w16se="http://schemas.microsoft.com/office/word/2015/wordml/symex" xmlns:wpg="http://schemas.microsoft.com/office/word/2010/wordprocessingGroup" xmlns:wpi="http://schemas.microsoft.com/office/word/2010/wordprocessingInk" xmlns:wne="http://schemas.microsoft.com/office/word/2006/wordml" xmlns:wps="http://schemas.microsoft.com/office/word/2010/wordprocessingShape" mc:Ignorable="w14 w15 w16se w16cid w16 w16cex wp14">
+<w:document xmlns:wpc="http://schemas.microsoft.com/office/word/2010/wordprocessingCanvas" xmlns:cx="http://schemas.microsoft.com/office/drawing/2014/chartex" xmlns:cx1="http://schemas.microsoft.com/office/drawing/2015/9/8/chartex" xmlns:cx2="http://schemas.microsoft.com/office/drawing/2015/10/21/chartex" xmlns:cx3="http://schemas.microsoft.com/office/drawing/2016/5/9/chartex" xmlns:cx4="http://schemas.microsoft.com/office/drawing/2016/5/10/chartex" xmlns:cx5="http://schemas.microsoft.com/office/drawing/2016/5/11/chartex" xmlns:cx6="http://schemas.microsoft.com/office/drawing/2016/5/12/chartex" xmlns:cx7="http://schemas.microsoft.com/office/drawing/2016/5/13/chartex" xmlns:cx8="http://schemas.microsoft.com/office/drawing/2016/5/14/chartex" xmlns:mc="http://schemas.openxmlformats.org/markup-compatibility/2006" xmlns:aink="http://schemas.microsoft.com/office/drawing/2016/ink" xmlns:am3d="http://schemas.microsoft.com/office/drawing/2017/model3d" xmlns:o="urn:schemas-microsoft-com:office:office" xmlns:r="http://schemas.openxmlformats.org/officeDocument/2006/relationships" xmlns:m="http://schemas.openxmlformats.org/officeDocument/2006/math" xmlns:v="urn:schemas-microsoft-com:vml" xmlns:wp14="http://schemas.microsoft.com/office/word/2010/wordprocessingDrawing" xmlns:wp="http://schemas.openxmlformats.org/drawingml/2006/wordprocessingDrawing" xmlns:w10="urn:schemas-microsoft-com:office:word" xmlns:w="http://schemas.openxmlformats.org/wordprocessingml/2006/main" xmlns:w14="http://schemas.microsoft.com/office/word/2010/wordml" xmlns:w15="http://schemas.microsoft.com/office/word/2012/wordml" xmlns:w16cex="http://schemas.microsoft.com/office/word/2018/wordml/cex" xmlns:w16cid="http://schemas.microsoft.com/office/word/2016/wordml/cid" xmlns:w16="http://schemas.microsoft.com/office/word/2018/wordml" xmlns:w16sdtdh="http://schemas.microsoft.com/office/word/2020/wordml/sdtdatahash" xmlns:w16se="http://schemas.microsoft.com/office/word/2015/wordml/symex" xmlns:wpg="http://schemas.microsoft.com/office/word/2010/wordprocessingGroup" xmlns:wpi="http://schemas.microsoft.com/office/word/2010/wordprocessingInk" xmlns:wne="http://schemas.microsoft.com/office/word/2006/wordml" xmlns:wps="http://schemas.microsoft.com/office/word/2010/wordprocessingShape" mc:Ignorable="w14 w15 w16se w16cid w16 w16cex w16sdtdh wp14">
   <w:body>
     <w:p>
       <w:pPr>
-        <w:pStyle w:val="Code"/>
+        <w:pStyle w:val="Notes"/>
       </w:pPr>
     </w:p>
     <w:sectPr>
@@ -24,7 +24,7 @@
 </file>
 
 <file path=word/endnotes.xml><?xml version="1.0" encoding="utf-8"?>
-<w:endnotes xmlns:wpc="http://schemas.microsoft.com/office/word/2010/wordprocessingCanvas" xmlns:cx="http://schemas.microsoft.com/office/drawing/2014/chartex" xmlns:cx1="http://schemas.microsoft.com/office/drawing/2015/9/8/chartex" xmlns:cx2="http://schemas.microsoft.com/office/drawing/2015/10/21/chartex" xmlns:cx3="http://schemas.microsoft.com/office/drawing/2016/5/9/chartex" xmlns:cx4="http://schemas.microsoft.com/office/drawing/2016/5/10/chartex" xmlns:cx5="http://schemas.microsoft.com/office/drawing/2016/5/11/chartex" xmlns:cx6="http://schemas.microsoft.com/office/drawing/2016/5/12/chartex" xmlns:cx7="http://schemas.microsoft.com/office/drawing/2016/5/13/chartex" xmlns:cx8="http://schemas.microsoft.com/office/drawing/2016/5/14/chartex" xmlns:mc="http://schemas.openxmlformats.org/markup-compatibility/2006" xmlns:aink="http://schemas.microsoft.com/office/drawing/2016/ink" xmlns:am3d="http://schemas.microsoft.com/office/drawing/2017/model3d" xmlns:o="urn:schemas-microsoft-com:office:office" xmlns:r="http://schemas.openxmlformats.org/officeDocument/2006/relationships" xmlns:m="http://schemas.openxmlformats.org/officeDocument/2006/math" xmlns:v="urn:schemas-microsoft-com:vml" xmlns:wp14="http://schemas.microsoft.com/office/word/2010/wordprocessingDrawing" xmlns:wp="http://schemas.openxmlformats.org/drawingml/2006/wordprocessingDrawing" xmlns:w10="urn:schemas-microsoft-com:office:word" xmlns:w="http://schemas.openxmlformats.org/wordprocessingml/2006/main" xmlns:w14="http://schemas.microsoft.com/office/word/2010/wordml" xmlns:w15="http://schemas.microsoft.com/office/word/2012/wordml" xmlns:w16cex="http://schemas.microsoft.com/office/word/2018/wordml/cex" xmlns:w16cid="http://schemas.microsoft.com/office/word/2016/wordml/cid" xmlns:w16="http://schemas.microsoft.com/office/word/2018/wordml" xmlns:w16se="http://schemas.microsoft.com/office/word/2015/wordml/symex" xmlns:wpg="http://schemas.microsoft.com/office/word/2010/wordprocessingGroup" xmlns:wpi="http://schemas.microsoft.com/office/word/2010/wordprocessingInk" xmlns:wne="http://schemas.microsoft.com/office/word/2006/wordml" xmlns:wps="http://schemas.microsoft.com/office/word/2010/wordprocessingShape" mc:Ignorable="w14 w15 w16se w16cid w16 w16cex wp14">
+<w:endnotes xmlns:wpc="http://schemas.microsoft.com/office/word/2010/wordprocessingCanvas" xmlns:cx="http://schemas.microsoft.com/office/drawing/2014/chartex" xmlns:cx1="http://schemas.microsoft.com/office/drawing/2015/9/8/chartex" xmlns:cx2="http://schemas.microsoft.com/office/drawing/2015/10/21/chartex" xmlns:cx3="http://schemas.microsoft.com/office/drawing/2016/5/9/chartex" xmlns:cx4="http://schemas.microsoft.com/office/drawing/2016/5/10/chartex" xmlns:cx5="http://schemas.microsoft.com/office/drawing/2016/5/11/chartex" xmlns:cx6="http://schemas.microsoft.com/office/drawing/2016/5/12/chartex" xmlns:cx7="http://schemas.microsoft.com/office/drawing/2016/5/13/chartex" xmlns:cx8="http://schemas.microsoft.com/office/drawing/2016/5/14/chartex" xmlns:mc="http://schemas.openxmlformats.org/markup-compatibility/2006" xmlns:aink="http://schemas.microsoft.com/office/drawing/2016/ink" xmlns:am3d="http://schemas.microsoft.com/office/drawing/2017/model3d" xmlns:o="urn:schemas-microsoft-com:office:office" xmlns:r="http://schemas.openxmlformats.org/officeDocument/2006/relationships" xmlns:m="http://schemas.openxmlformats.org/officeDocument/2006/math" xmlns:v="urn:schemas-microsoft-com:vml" xmlns:wp14="http://schemas.microsoft.com/office/word/2010/wordprocessingDrawing" xmlns:wp="http://schemas.openxmlformats.org/drawingml/2006/wordprocessingDrawing" xmlns:w10="urn:schemas-microsoft-com:office:word" xmlns:w="http://schemas.openxmlformats.org/wordprocessingml/2006/main" xmlns:w14="http://schemas.microsoft.com/office/word/2010/wordml" xmlns:w15="http://schemas.microsoft.com/office/word/2012/wordml" xmlns:w16cex="http://schemas.microsoft.com/office/word/2018/wordml/cex" xmlns:w16cid="http://schemas.microsoft.com/office/word/2016/wordml/cid" xmlns:w16="http://schemas.microsoft.com/office/word/2018/wordml" xmlns:w16sdtdh="http://schemas.microsoft.com/office/word/2020/wordml/sdtdatahash" xmlns:w16se="http://schemas.microsoft.com/office/word/2015/wordml/symex" xmlns:wpg="http://schemas.microsoft.com/office/word/2010/wordprocessingGroup" xmlns:wpi="http://schemas.microsoft.com/office/word/2010/wordprocessingInk" xmlns:wne="http://schemas.microsoft.com/office/word/2006/wordml" xmlns:wps="http://schemas.microsoft.com/office/word/2010/wordprocessingShape" mc:Ignorable="w14 w15 w16se w16cid w16 w16cex w16sdtdh wp14">
   <w:endnote w:type="separator" w:id="-1">
     <w:p>
       <w:r>
@@ -43,7 +43,7 @@
 </file>
 
 <file path=word/footer1.xml><?xml version="1.0" encoding="utf-8"?>
-<w:ftr xmlns:wpc="http://schemas.microsoft.com/office/word/2010/wordprocessingCanvas" xmlns:cx="http://schemas.microsoft.com/office/drawing/2014/chartex" xmlns:cx1="http://schemas.microsoft.com/office/drawing/2015/9/8/chartex" xmlns:cx2="http://schemas.microsoft.com/office/drawing/2015/10/21/chartex" xmlns:cx3="http://schemas.microsoft.com/office/drawing/2016/5/9/chartex" xmlns:cx4="http://schemas.microsoft.com/office/drawing/2016/5/10/chartex" xmlns:cx5="http://schemas.microsoft.com/office/drawing/2016/5/11/chartex" xmlns:cx6="http://schemas.microsoft.com/office/drawing/2016/5/12/chartex" xmlns:cx7="http://schemas.microsoft.com/office/drawing/2016/5/13/chartex" xmlns:cx8="http://schemas.microsoft.com/office/drawing/2016/5/14/chartex" xmlns:mc="http://schemas.openxmlformats.org/markup-compatibility/2006" xmlns:aink="http://schemas.microsoft.com/office/drawing/2016/ink" xmlns:am3d="http://schemas.microsoft.com/office/drawing/2017/model3d" xmlns:o="urn:schemas-microsoft-com:office:office" xmlns:r="http://schemas.openxmlformats.org/officeDocument/2006/relationships" xmlns:m="http://schemas.openxmlformats.org/officeDocument/2006/math" xmlns:v="urn:schemas-microsoft-com:vml" xmlns:wp14="http://schemas.microsoft.com/office/word/2010/wordprocessingDrawing" xmlns:wp="http://schemas.openxmlformats.org/drawingml/2006/wordprocessingDrawing" xmlns:w10="urn:schemas-microsoft-com:office:word" xmlns:w="http://schemas.openxmlformats.org/wordprocessingml/2006/main" xmlns:w14="http://schemas.microsoft.com/office/word/2010/wordml" xmlns:w15="http://schemas.microsoft.com/office/word/2012/wordml" xmlns:w16cex="http://schemas.microsoft.com/office/word/2018/wordml/cex" xmlns:w16cid="http://schemas.microsoft.com/office/word/2016/wordml/cid" xmlns:w16="http://schemas.microsoft.com/office/word/2018/wordml" xmlns:w16se="http://schemas.microsoft.com/office/word/2015/wordml/symex" xmlns:wpg="http://schemas.microsoft.com/office/word/2010/wordprocessingGroup" xmlns:wpi="http://schemas.microsoft.com/office/word/2010/wordprocessingInk" xmlns:wne="http://schemas.microsoft.com/office/word/2006/wordml" xmlns:wps="http://schemas.microsoft.com/office/word/2010/wordprocessingShape" mc:Ignorable="w14 w15 w16se w16cid w16 w16cex wp14">
+<w:ftr xmlns:wpc="http://schemas.microsoft.com/office/word/2010/wordprocessingCanvas" xmlns:cx="http://schemas.microsoft.com/office/drawing/2014/chartex" xmlns:cx1="http://schemas.microsoft.com/office/drawing/2015/9/8/chartex" xmlns:cx2="http://schemas.microsoft.com/office/drawing/2015/10/21/chartex" xmlns:cx3="http://schemas.microsoft.com/office/drawing/2016/5/9/chartex" xmlns:cx4="http://schemas.microsoft.com/office/drawing/2016/5/10/chartex" xmlns:cx5="http://schemas.microsoft.com/office/drawing/2016/5/11/chartex" xmlns:cx6="http://schemas.microsoft.com/office/drawing/2016/5/12/chartex" xmlns:cx7="http://schemas.microsoft.com/office/drawing/2016/5/13/chartex" xmlns:cx8="http://schemas.microsoft.com/office/drawing/2016/5/14/chartex" xmlns:mc="http://schemas.openxmlformats.org/markup-compatibility/2006" xmlns:aink="http://schemas.microsoft.com/office/drawing/2016/ink" xmlns:am3d="http://schemas.microsoft.com/office/drawing/2017/model3d" xmlns:o="urn:schemas-microsoft-com:office:office" xmlns:r="http://schemas.openxmlformats.org/officeDocument/2006/relationships" xmlns:m="http://schemas.openxmlformats.org/officeDocument/2006/math" xmlns:v="urn:schemas-microsoft-com:vml" xmlns:wp14="http://schemas.microsoft.com/office/word/2010/wordprocessingDrawing" xmlns:wp="http://schemas.openxmlformats.org/drawingml/2006/wordprocessingDrawing" xmlns:w10="urn:schemas-microsoft-com:office:word" xmlns:w="http://schemas.openxmlformats.org/wordprocessingml/2006/main" xmlns:w14="http://schemas.microsoft.com/office/word/2010/wordml" xmlns:w15="http://schemas.microsoft.com/office/word/2012/wordml" xmlns:w16cex="http://schemas.microsoft.com/office/word/2018/wordml/cex" xmlns:w16cid="http://schemas.microsoft.com/office/word/2016/wordml/cid" xmlns:w16="http://schemas.microsoft.com/office/word/2018/wordml" xmlns:w16sdtdh="http://schemas.microsoft.com/office/word/2020/wordml/sdtdatahash" xmlns:w16se="http://schemas.microsoft.com/office/word/2015/wordml/symex" xmlns:wpg="http://schemas.microsoft.com/office/word/2010/wordprocessingGroup" xmlns:wpi="http://schemas.microsoft.com/office/word/2010/wordprocessingInk" xmlns:wne="http://schemas.microsoft.com/office/word/2006/wordml" xmlns:wps="http://schemas.microsoft.com/office/word/2010/wordprocessingShape" mc:Ignorable="w14 w15 w16se w16cid w16 w16cex w16sdtdh wp14">
   <w:sdt>
     <w:sdtPr>
       <w:rPr>
@@ -100,7 +100,7 @@
 </file>
 
 <file path=word/footer2.xml><?xml version="1.0" encoding="utf-8"?>
-<w:ftr xmlns:wpc="http://schemas.microsoft.com/office/word/2010/wordprocessingCanvas" xmlns:cx="http://schemas.microsoft.com/office/drawing/2014/chartex" xmlns:cx1="http://schemas.microsoft.com/office/drawing/2015/9/8/chartex" xmlns:cx2="http://schemas.microsoft.com/office/drawing/2015/10/21/chartex" xmlns:cx3="http://schemas.microsoft.com/office/drawing/2016/5/9/chartex" xmlns:cx4="http://schemas.microsoft.com/office/drawing/2016/5/10/chartex" xmlns:cx5="http://schemas.microsoft.com/office/drawing/2016/5/11/chartex" xmlns:cx6="http://schemas.microsoft.com/office/drawing/2016/5/12/chartex" xmlns:cx7="http://schemas.microsoft.com/office/drawing/2016/5/13/chartex" xmlns:cx8="http://schemas.microsoft.com/office/drawing/2016/5/14/chartex" xmlns:mc="http://schemas.openxmlformats.org/markup-compatibility/2006" xmlns:aink="http://schemas.microsoft.com/office/drawing/2016/ink" xmlns:am3d="http://schemas.microsoft.com/office/drawing/2017/model3d" xmlns:o="urn:schemas-microsoft-com:office:office" xmlns:r="http://schemas.openxmlformats.org/officeDocument/2006/relationships" xmlns:m="http://schemas.openxmlformats.org/officeDocument/2006/math" xmlns:v="urn:schemas-microsoft-com:vml" xmlns:wp14="http://schemas.microsoft.com/office/word/2010/wordprocessingDrawing" xmlns:wp="http://schemas.openxmlformats.org/drawingml/2006/wordprocessingDrawing" xmlns:w10="urn:schemas-microsoft-com:office:word" xmlns:w="http://schemas.openxmlformats.org/wordprocessingml/2006/main" xmlns:w14="http://schemas.microsoft.com/office/word/2010/wordml" xmlns:w15="http://schemas.microsoft.com/office/word/2012/wordml" xmlns:w16cex="http://schemas.microsoft.com/office/word/2018/wordml/cex" xmlns:w16cid="http://schemas.microsoft.com/office/word/2016/wordml/cid" xmlns:w16="http://schemas.microsoft.com/office/word/2018/wordml" xmlns:w16se="http://schemas.microsoft.com/office/word/2015/wordml/symex" xmlns:wpg="http://schemas.microsoft.com/office/word/2010/wordprocessingGroup" xmlns:wpi="http://schemas.microsoft.com/office/word/2010/wordprocessingInk" xmlns:wne="http://schemas.microsoft.com/office/word/2006/wordml" xmlns:wps="http://schemas.microsoft.com/office/word/2010/wordprocessingShape" mc:Ignorable="w14 w15 w16se w16cid w16 w16cex wp14">
+<w:ftr xmlns:wpc="http://schemas.microsoft.com/office/word/2010/wordprocessingCanvas" xmlns:cx="http://schemas.microsoft.com/office/drawing/2014/chartex" xmlns:cx1="http://schemas.microsoft.com/office/drawing/2015/9/8/chartex" xmlns:cx2="http://schemas.microsoft.com/office/drawing/2015/10/21/chartex" xmlns:cx3="http://schemas.microsoft.com/office/drawing/2016/5/9/chartex" xmlns:cx4="http://schemas.microsoft.com/office/drawing/2016/5/10/chartex" xmlns:cx5="http://schemas.microsoft.com/office/drawing/2016/5/11/chartex" xmlns:cx6="http://schemas.microsoft.com/office/drawing/2016/5/12/chartex" xmlns:cx7="http://schemas.microsoft.com/office/drawing/2016/5/13/chartex" xmlns:cx8="http://schemas.microsoft.com/office/drawing/2016/5/14/chartex" xmlns:mc="http://schemas.openxmlformats.org/markup-compatibility/2006" xmlns:aink="http://schemas.microsoft.com/office/drawing/2016/ink" xmlns:am3d="http://schemas.microsoft.com/office/drawing/2017/model3d" xmlns:o="urn:schemas-microsoft-com:office:office" xmlns:r="http://schemas.openxmlformats.org/officeDocument/2006/relationships" xmlns:m="http://schemas.openxmlformats.org/officeDocument/2006/math" xmlns:v="urn:schemas-microsoft-com:vml" xmlns:wp14="http://schemas.microsoft.com/office/word/2010/wordprocessingDrawing" xmlns:wp="http://schemas.openxmlformats.org/drawingml/2006/wordprocessingDrawing" xmlns:w10="urn:schemas-microsoft-com:office:word" xmlns:w="http://schemas.openxmlformats.org/wordprocessingml/2006/main" xmlns:w14="http://schemas.microsoft.com/office/word/2010/wordml" xmlns:w15="http://schemas.microsoft.com/office/word/2012/wordml" xmlns:w16cex="http://schemas.microsoft.com/office/word/2018/wordml/cex" xmlns:w16cid="http://schemas.microsoft.com/office/word/2016/wordml/cid" xmlns:w16="http://schemas.microsoft.com/office/word/2018/wordml" xmlns:w16sdtdh="http://schemas.microsoft.com/office/word/2020/wordml/sdtdatahash" xmlns:w16se="http://schemas.microsoft.com/office/word/2015/wordml/symex" xmlns:wpg="http://schemas.microsoft.com/office/word/2010/wordprocessingGroup" xmlns:wpi="http://schemas.microsoft.com/office/word/2010/wordprocessingInk" xmlns:wne="http://schemas.microsoft.com/office/word/2006/wordml" xmlns:wps="http://schemas.microsoft.com/office/word/2010/wordprocessingShape" mc:Ignorable="w14 w15 w16se w16cid w16 w16cex w16sdtdh wp14">
   <w:sdt>
     <w:sdtPr>
       <w:rPr>
@@ -233,7 +233,7 @@
 </file>
 
 <file path=word/footer3.xml><?xml version="1.0" encoding="utf-8"?>
-<w:ftr xmlns:wpc="http://schemas.microsoft.com/office/word/2010/wordprocessingCanvas" xmlns:cx="http://schemas.microsoft.com/office/drawing/2014/chartex" xmlns:cx1="http://schemas.microsoft.com/office/drawing/2015/9/8/chartex" xmlns:cx2="http://schemas.microsoft.com/office/drawing/2015/10/21/chartex" xmlns:cx3="http://schemas.microsoft.com/office/drawing/2016/5/9/chartex" xmlns:cx4="http://schemas.microsoft.com/office/drawing/2016/5/10/chartex" xmlns:cx5="http://schemas.microsoft.com/office/drawing/2016/5/11/chartex" xmlns:cx6="http://schemas.microsoft.com/office/drawing/2016/5/12/chartex" xmlns:cx7="http://schemas.microsoft.com/office/drawing/2016/5/13/chartex" xmlns:cx8="http://schemas.microsoft.com/office/drawing/2016/5/14/chartex" xmlns:mc="http://schemas.openxmlformats.org/markup-compatibility/2006" xmlns:aink="http://schemas.microsoft.com/office/drawing/2016/ink" xmlns:am3d="http://schemas.microsoft.com/office/drawing/2017/model3d" xmlns:o="urn:schemas-microsoft-com:office:office" xmlns:r="http://schemas.openxmlformats.org/officeDocument/2006/relationships" xmlns:m="http://schemas.openxmlformats.org/officeDocument/2006/math" xmlns:v="urn:schemas-microsoft-com:vml" xmlns:wp14="http://schemas.microsoft.com/office/word/2010/wordprocessingDrawing" xmlns:wp="http://schemas.openxmlformats.org/drawingml/2006/wordprocessingDrawing" xmlns:w10="urn:schemas-microsoft-com:office:word" xmlns:w="http://schemas.openxmlformats.org/wordprocessingml/2006/main" xmlns:w14="http://schemas.microsoft.com/office/word/2010/wordml" xmlns:w15="http://schemas.microsoft.com/office/word/2012/wordml" xmlns:w16cex="http://schemas.microsoft.com/office/word/2018/wordml/cex" xmlns:w16cid="http://schemas.microsoft.com/office/word/2016/wordml/cid" xmlns:w16="http://schemas.microsoft.com/office/word/2018/wordml" xmlns:w16se="http://schemas.microsoft.com/office/word/2015/wordml/symex" xmlns:wpg="http://schemas.microsoft.com/office/word/2010/wordprocessingGroup" xmlns:wpi="http://schemas.microsoft.com/office/word/2010/wordprocessingInk" xmlns:wne="http://schemas.microsoft.com/office/word/2006/wordml" xmlns:wps="http://schemas.microsoft.com/office/word/2010/wordprocessingShape" mc:Ignorable="w14 w15 w16se w16cid w16 w16cex wp14">
+<w:ftr xmlns:wpc="http://schemas.microsoft.com/office/word/2010/wordprocessingCanvas" xmlns:cx="http://schemas.microsoft.com/office/drawing/2014/chartex" xmlns:cx1="http://schemas.microsoft.com/office/drawing/2015/9/8/chartex" xmlns:cx2="http://schemas.microsoft.com/office/drawing/2015/10/21/chartex" xmlns:cx3="http://schemas.microsoft.com/office/drawing/2016/5/9/chartex" xmlns:cx4="http://schemas.microsoft.com/office/drawing/2016/5/10/chartex" xmlns:cx5="http://schemas.microsoft.com/office/drawing/2016/5/11/chartex" xmlns:cx6="http://schemas.microsoft.com/office/drawing/2016/5/12/chartex" xmlns:cx7="http://schemas.microsoft.com/office/drawing/2016/5/13/chartex" xmlns:cx8="http://schemas.microsoft.com/office/drawing/2016/5/14/chartex" xmlns:mc="http://schemas.openxmlformats.org/markup-compatibility/2006" xmlns:aink="http://schemas.microsoft.com/office/drawing/2016/ink" xmlns:am3d="http://schemas.microsoft.com/office/drawing/2017/model3d" xmlns:o="urn:schemas-microsoft-com:office:office" xmlns:r="http://schemas.openxmlformats.org/officeDocument/2006/relationships" xmlns:m="http://schemas.openxmlformats.org/officeDocument/2006/math" xmlns:v="urn:schemas-microsoft-com:vml" xmlns:wp14="http://schemas.microsoft.com/office/word/2010/wordprocessingDrawing" xmlns:wp="http://schemas.openxmlformats.org/drawingml/2006/wordprocessingDrawing" xmlns:w10="urn:schemas-microsoft-com:office:word" xmlns:w="http://schemas.openxmlformats.org/wordprocessingml/2006/main" xmlns:w14="http://schemas.microsoft.com/office/word/2010/wordml" xmlns:w15="http://schemas.microsoft.com/office/word/2012/wordml" xmlns:w16cex="http://schemas.microsoft.com/office/word/2018/wordml/cex" xmlns:w16cid="http://schemas.microsoft.com/office/word/2016/wordml/cid" xmlns:w16="http://schemas.microsoft.com/office/word/2018/wordml" xmlns:w16sdtdh="http://schemas.microsoft.com/office/word/2020/wordml/sdtdatahash" xmlns:w16se="http://schemas.microsoft.com/office/word/2015/wordml/symex" xmlns:wpg="http://schemas.microsoft.com/office/word/2010/wordprocessingGroup" xmlns:wpi="http://schemas.microsoft.com/office/word/2010/wordprocessingInk" xmlns:wne="http://schemas.microsoft.com/office/word/2006/wordml" xmlns:wps="http://schemas.microsoft.com/office/word/2010/wordprocessingShape" mc:Ignorable="w14 w15 w16se w16cid w16 w16cex w16sdtdh wp14">
   <w:p>
     <w:pPr>
       <w:pStyle w:val="Footer"/>
@@ -243,7 +243,7 @@
 </file>
 
 <file path=word/footnotes.xml><?xml version="1.0" encoding="utf-8"?>
-<w:footnotes xmlns:wpc="http://schemas.microsoft.com/office/word/2010/wordprocessingCanvas" xmlns:cx="http://schemas.microsoft.com/office/drawing/2014/chartex" xmlns:cx1="http://schemas.microsoft.com/office/drawing/2015/9/8/chartex" xmlns:cx2="http://schemas.microsoft.com/office/drawing/2015/10/21/chartex" xmlns:cx3="http://schemas.microsoft.com/office/drawing/2016/5/9/chartex" xmlns:cx4="http://schemas.microsoft.com/office/drawing/2016/5/10/chartex" xmlns:cx5="http://schemas.microsoft.com/office/drawing/2016/5/11/chartex" xmlns:cx6="http://schemas.microsoft.com/office/drawing/2016/5/12/chartex" xmlns:cx7="http://schemas.microsoft.com/office/drawing/2016/5/13/chartex" xmlns:cx8="http://schemas.microsoft.com/office/drawing/2016/5/14/chartex" xmlns:mc="http://schemas.openxmlformats.org/markup-compatibility/2006" xmlns:aink="http://schemas.microsoft.com/office/drawing/2016/ink" xmlns:am3d="http://schemas.microsoft.com/office/drawing/2017/model3d" xmlns:o="urn:schemas-microsoft-com:office:office" xmlns:r="http://schemas.openxmlformats.org/officeDocument/2006/relationships" xmlns:m="http://schemas.openxmlformats.org/officeDocument/2006/math" xmlns:v="urn:schemas-microsoft-com:vml" xmlns:wp14="http://schemas.microsoft.com/office/word/2010/wordprocessingDrawing" xmlns:wp="http://schemas.openxmlformats.org/drawingml/2006/wordprocessingDrawing" xmlns:w10="urn:schemas-microsoft-com:office:word" xmlns:w="http://schemas.openxmlformats.org/wordprocessingml/2006/main" xmlns:w14="http://schemas.microsoft.com/office/word/2010/wordml" xmlns:w15="http://schemas.microsoft.com/office/word/2012/wordml" xmlns:w16cex="http://schemas.microsoft.com/office/word/2018/wordml/cex" xmlns:w16cid="http://schemas.microsoft.com/office/word/2016/wordml/cid" xmlns:w16="http://schemas.microsoft.com/office/word/2018/wordml" xmlns:w16se="http://schemas.microsoft.com/office/word/2015/wordml/symex" xmlns:wpg="http://schemas.microsoft.com/office/word/2010/wordprocessingGroup" xmlns:wpi="http://schemas.microsoft.com/office/word/2010/wordprocessingInk" xmlns:wne="http://schemas.microsoft.com/office/word/2006/wordml" xmlns:wps="http://schemas.microsoft.com/office/word/2010/wordprocessingShape" mc:Ignorable="w14 w15 w16se w16cid w16 w16cex wp14">
+<w:footnotes xmlns:wpc="http://schemas.microsoft.com/office/word/2010/wordprocessingCanvas" xmlns:cx="http://schemas.microsoft.com/office/drawing/2014/chartex" xmlns:cx1="http://schemas.microsoft.com/office/drawing/2015/9/8/chartex" xmlns:cx2="http://schemas.microsoft.com/office/drawing/2015/10/21/chartex" xmlns:cx3="http://schemas.microsoft.com/office/drawing/2016/5/9/chartex" xmlns:cx4="http://schemas.microsoft.com/office/drawing/2016/5/10/chartex" xmlns:cx5="http://schemas.microsoft.com/office/drawing/2016/5/11/chartex" xmlns:cx6="http://schemas.microsoft.com/office/drawing/2016/5/12/chartex" xmlns:cx7="http://schemas.microsoft.com/office/drawing/2016/5/13/chartex" xmlns:cx8="http://schemas.microsoft.com/office/drawing/2016/5/14/chartex" xmlns:mc="http://schemas.openxmlformats.org/markup-compatibility/2006" xmlns:aink="http://schemas.microsoft.com/office/drawing/2016/ink" xmlns:am3d="http://schemas.microsoft.com/office/drawing/2017/model3d" xmlns:o="urn:schemas-microsoft-com:office:office" xmlns:r="http://schemas.openxmlformats.org/officeDocument/2006/relationships" xmlns:m="http://schemas.openxmlformats.org/officeDocument/2006/math" xmlns:v="urn:schemas-microsoft-com:vml" xmlns:wp14="http://schemas.microsoft.com/office/word/2010/wordprocessingDrawing" xmlns:wp="http://schemas.openxmlformats.org/drawingml/2006/wordprocessingDrawing" xmlns:w10="urn:schemas-microsoft-com:office:word" xmlns:w="http://schemas.openxmlformats.org/wordprocessingml/2006/main" xmlns:w14="http://schemas.microsoft.com/office/word/2010/wordml" xmlns:w15="http://schemas.microsoft.com/office/word/2012/wordml" xmlns:w16cex="http://schemas.microsoft.com/office/word/2018/wordml/cex" xmlns:w16cid="http://schemas.microsoft.com/office/word/2016/wordml/cid" xmlns:w16="http://schemas.microsoft.com/office/word/2018/wordml" xmlns:w16sdtdh="http://schemas.microsoft.com/office/word/2020/wordml/sdtdatahash" xmlns:w16se="http://schemas.microsoft.com/office/word/2015/wordml/symex" xmlns:wpg="http://schemas.microsoft.com/office/word/2010/wordprocessingGroup" xmlns:wpi="http://schemas.microsoft.com/office/word/2010/wordprocessingInk" xmlns:wne="http://schemas.microsoft.com/office/word/2006/wordml" xmlns:wps="http://schemas.microsoft.com/office/word/2010/wordprocessingShape" mc:Ignorable="w14 w15 w16se w16cid w16 w16cex w16sdtdh wp14">
   <w:footnote w:type="separator" w:id="-1">
     <w:p>
       <w:r>
@@ -262,7 +262,7 @@
 </file>
 
 <file path=word/header1.xml><?xml version="1.0" encoding="utf-8"?>
-<w:hdr xmlns:wpc="http://schemas.microsoft.com/office/word/2010/wordprocessingCanvas" xmlns:cx="http://schemas.microsoft.com/office/drawing/2014/chartex" xmlns:cx1="http://schemas.microsoft.com/office/drawing/2015/9/8/chartex" xmlns:cx2="http://schemas.microsoft.com/office/drawing/2015/10/21/chartex" xmlns:cx3="http://schemas.microsoft.com/office/drawing/2016/5/9/chartex" xmlns:cx4="http://schemas.microsoft.com/office/drawing/2016/5/10/chartex" xmlns:cx5="http://schemas.microsoft.com/office/drawing/2016/5/11/chartex" xmlns:cx6="http://schemas.microsoft.com/office/drawing/2016/5/12/chartex" xmlns:cx7="http://schemas.microsoft.com/office/drawing/2016/5/13/chartex" xmlns:cx8="http://schemas.microsoft.com/office/drawing/2016/5/14/chartex" xmlns:mc="http://schemas.openxmlformats.org/markup-compatibility/2006" xmlns:aink="http://schemas.microsoft.com/office/drawing/2016/ink" xmlns:am3d="http://schemas.microsoft.com/office/drawing/2017/model3d" xmlns:o="urn:schemas-microsoft-com:office:office" xmlns:r="http://schemas.openxmlformats.org/officeDocument/2006/relationships" xmlns:m="http://schemas.openxmlformats.org/officeDocument/2006/math" xmlns:v="urn:schemas-microsoft-com:vml" xmlns:wp14="http://schemas.microsoft.com/office/word/2010/wordprocessingDrawing" xmlns:wp="http://schemas.openxmlformats.org/drawingml/2006/wordprocessingDrawing" xmlns:w10="urn:schemas-microsoft-com:office:word" xmlns:w="http://schemas.openxmlformats.org/wordprocessingml/2006/main" xmlns:w14="http://schemas.microsoft.com/office/word/2010/wordml" xmlns:w15="http://schemas.microsoft.com/office/word/2012/wordml" xmlns:w16cex="http://schemas.microsoft.com/office/word/2018/wordml/cex" xmlns:w16cid="http://schemas.microsoft.com/office/word/2016/wordml/cid" xmlns:w16="http://schemas.microsoft.com/office/word/2018/wordml" xmlns:w16se="http://schemas.microsoft.com/office/word/2015/wordml/symex" xmlns:wpg="http://schemas.microsoft.com/office/word/2010/wordprocessingGroup" xmlns:wpi="http://schemas.microsoft.com/office/word/2010/wordprocessingInk" xmlns:wne="http://schemas.microsoft.com/office/word/2006/wordml" xmlns:wps="http://schemas.microsoft.com/office/word/2010/wordprocessingShape" mc:Ignorable="w14 w15 w16se w16cid w16 w16cex wp14">
+<w:hdr xmlns:wpc="http://schemas.microsoft.com/office/word/2010/wordprocessingCanvas" xmlns:cx="http://schemas.microsoft.com/office/drawing/2014/chartex" xmlns:cx1="http://schemas.microsoft.com/office/drawing/2015/9/8/chartex" xmlns:cx2="http://schemas.microsoft.com/office/drawing/2015/10/21/chartex" xmlns:cx3="http://schemas.microsoft.com/office/drawing/2016/5/9/chartex" xmlns:cx4="http://schemas.microsoft.com/office/drawing/2016/5/10/chartex" xmlns:cx5="http://schemas.microsoft.com/office/drawing/2016/5/11/chartex" xmlns:cx6="http://schemas.microsoft.com/office/drawing/2016/5/12/chartex" xmlns:cx7="http://schemas.microsoft.com/office/drawing/2016/5/13/chartex" xmlns:cx8="http://schemas.microsoft.com/office/drawing/2016/5/14/chartex" xmlns:mc="http://schemas.openxmlformats.org/markup-compatibility/2006" xmlns:aink="http://schemas.microsoft.com/office/drawing/2016/ink" xmlns:am3d="http://schemas.microsoft.com/office/drawing/2017/model3d" xmlns:o="urn:schemas-microsoft-com:office:office" xmlns:r="http://schemas.openxmlformats.org/officeDocument/2006/relationships" xmlns:m="http://schemas.openxmlformats.org/officeDocument/2006/math" xmlns:v="urn:schemas-microsoft-com:vml" xmlns:wp14="http://schemas.microsoft.com/office/word/2010/wordprocessingDrawing" xmlns:wp="http://schemas.openxmlformats.org/drawingml/2006/wordprocessingDrawing" xmlns:w10="urn:schemas-microsoft-com:office:word" xmlns:w="http://schemas.openxmlformats.org/wordprocessingml/2006/main" xmlns:w14="http://schemas.microsoft.com/office/word/2010/wordml" xmlns:w15="http://schemas.microsoft.com/office/word/2012/wordml" xmlns:w16cex="http://schemas.microsoft.com/office/word/2018/wordml/cex" xmlns:w16cid="http://schemas.microsoft.com/office/word/2016/wordml/cid" xmlns:w16="http://schemas.microsoft.com/office/word/2018/wordml" xmlns:w16sdtdh="http://schemas.microsoft.com/office/word/2020/wordml/sdtdatahash" xmlns:w16se="http://schemas.microsoft.com/office/word/2015/wordml/symex" xmlns:wpg="http://schemas.microsoft.com/office/word/2010/wordprocessingGroup" xmlns:wpi="http://schemas.microsoft.com/office/word/2010/wordprocessingInk" xmlns:wne="http://schemas.microsoft.com/office/word/2006/wordml" xmlns:wps="http://schemas.microsoft.com/office/word/2010/wordprocessingShape" mc:Ignorable="w14 w15 w16se w16cid w16 w16cex w16sdtdh wp14">
   <w:p>
     <w:pPr>
       <w:pStyle w:val="Header"/>
@@ -272,7 +272,7 @@
 </file>
 
 <file path=word/header2.xml><?xml version="1.0" encoding="utf-8"?>
-<w:hdr xmlns:wpc="http://schemas.microsoft.com/office/word/2010/wordprocessingCanvas" xmlns:cx="http://schemas.microsoft.com/office/drawing/2014/chartex" xmlns:cx1="http://schemas.microsoft.com/office/drawing/2015/9/8/chartex" xmlns:cx2="http://schemas.microsoft.com/office/drawing/2015/10/21/chartex" xmlns:cx3="http://schemas.microsoft.com/office/drawing/2016/5/9/chartex" xmlns:cx4="http://schemas.microsoft.com/office/drawing/2016/5/10/chartex" xmlns:cx5="http://schemas.microsoft.com/office/drawing/2016/5/11/chartex" xmlns:cx6="http://schemas.microsoft.com/office/drawing/2016/5/12/chartex" xmlns:cx7="http://schemas.microsoft.com/office/drawing/2016/5/13/chartex" xmlns:cx8="http://schemas.microsoft.com/office/drawing/2016/5/14/chartex" xmlns:mc="http://schemas.openxmlformats.org/markup-compatibility/2006" xmlns:aink="http://schemas.microsoft.com/office/drawing/2016/ink" xmlns:am3d="http://schemas.microsoft.com/office/drawing/2017/model3d" xmlns:o="urn:schemas-microsoft-com:office:office" xmlns:r="http://schemas.openxmlformats.org/officeDocument/2006/relationships" xmlns:m="http://schemas.openxmlformats.org/officeDocument/2006/math" xmlns:v="urn:schemas-microsoft-com:vml" xmlns:wp14="http://schemas.microsoft.com/office/word/2010/wordprocessingDrawing" xmlns:wp="http://schemas.openxmlformats.org/drawingml/2006/wordprocessingDrawing" xmlns:w10="urn:schemas-microsoft-com:office:word" xmlns:w="http://schemas.openxmlformats.org/wordprocessingml/2006/main" xmlns:w14="http://schemas.microsoft.com/office/word/2010/wordml" xmlns:w15="http://schemas.microsoft.com/office/word/2012/wordml" xmlns:w16cex="http://schemas.microsoft.com/office/word/2018/wordml/cex" xmlns:w16cid="http://schemas.microsoft.com/office/word/2016/wordml/cid" xmlns:w16="http://schemas.microsoft.com/office/word/2018/wordml" xmlns:w16se="http://schemas.microsoft.com/office/word/2015/wordml/symex" xmlns:wpg="http://schemas.microsoft.com/office/word/2010/wordprocessingGroup" xmlns:wpi="http://schemas.microsoft.com/office/word/2010/wordprocessingInk" xmlns:wne="http://schemas.microsoft.com/office/word/2006/wordml" xmlns:wps="http://schemas.microsoft.com/office/word/2010/wordprocessingShape" mc:Ignorable="w14 w15 w16se w16cid w16 w16cex wp14">
+<w:hdr xmlns:wpc="http://schemas.microsoft.com/office/word/2010/wordprocessingCanvas" xmlns:cx="http://schemas.microsoft.com/office/drawing/2014/chartex" xmlns:cx1="http://schemas.microsoft.com/office/drawing/2015/9/8/chartex" xmlns:cx2="http://schemas.microsoft.com/office/drawing/2015/10/21/chartex" xmlns:cx3="http://schemas.microsoft.com/office/drawing/2016/5/9/chartex" xmlns:cx4="http://schemas.microsoft.com/office/drawing/2016/5/10/chartex" xmlns:cx5="http://schemas.microsoft.com/office/drawing/2016/5/11/chartex" xmlns:cx6="http://schemas.microsoft.com/office/drawing/2016/5/12/chartex" xmlns:cx7="http://schemas.microsoft.com/office/drawing/2016/5/13/chartex" xmlns:cx8="http://schemas.microsoft.com/office/drawing/2016/5/14/chartex" xmlns:mc="http://schemas.openxmlformats.org/markup-compatibility/2006" xmlns:aink="http://schemas.microsoft.com/office/drawing/2016/ink" xmlns:am3d="http://schemas.microsoft.com/office/drawing/2017/model3d" xmlns:o="urn:schemas-microsoft-com:office:office" xmlns:r="http://schemas.openxmlformats.org/officeDocument/2006/relationships" xmlns:m="http://schemas.openxmlformats.org/officeDocument/2006/math" xmlns:v="urn:schemas-microsoft-com:vml" xmlns:wp14="http://schemas.microsoft.com/office/word/2010/wordprocessingDrawing" xmlns:wp="http://schemas.openxmlformats.org/drawingml/2006/wordprocessingDrawing" xmlns:w10="urn:schemas-microsoft-com:office:word" xmlns:w="http://schemas.openxmlformats.org/wordprocessingml/2006/main" xmlns:w14="http://schemas.microsoft.com/office/word/2010/wordml" xmlns:w15="http://schemas.microsoft.com/office/word/2012/wordml" xmlns:w16cex="http://schemas.microsoft.com/office/word/2018/wordml/cex" xmlns:w16cid="http://schemas.microsoft.com/office/word/2016/wordml/cid" xmlns:w16="http://schemas.microsoft.com/office/word/2018/wordml" xmlns:w16sdtdh="http://schemas.microsoft.com/office/word/2020/wordml/sdtdatahash" xmlns:w16se="http://schemas.microsoft.com/office/word/2015/wordml/symex" xmlns:wpg="http://schemas.microsoft.com/office/word/2010/wordprocessingGroup" xmlns:wpi="http://schemas.microsoft.com/office/word/2010/wordprocessingInk" xmlns:wne="http://schemas.microsoft.com/office/word/2006/wordml" xmlns:wps="http://schemas.microsoft.com/office/word/2010/wordprocessingShape" mc:Ignorable="w14 w15 w16se w16cid w16 w16cex w16sdtdh wp14">
   <w:tbl>
     <w:tblPr>
       <w:tblStyle w:val="TableGrid"/>
@@ -355,7 +355,7 @@
 </file>
 
 <file path=word/header3.xml><?xml version="1.0" encoding="utf-8"?>
-<w:hdr xmlns:wpc="http://schemas.microsoft.com/office/word/2010/wordprocessingCanvas" xmlns:cx="http://schemas.microsoft.com/office/drawing/2014/chartex" xmlns:cx1="http://schemas.microsoft.com/office/drawing/2015/9/8/chartex" xmlns:cx2="http://schemas.microsoft.com/office/drawing/2015/10/21/chartex" xmlns:cx3="http://schemas.microsoft.com/office/drawing/2016/5/9/chartex" xmlns:cx4="http://schemas.microsoft.com/office/drawing/2016/5/10/chartex" xmlns:cx5="http://schemas.microsoft.com/office/drawing/2016/5/11/chartex" xmlns:cx6="http://schemas.microsoft.com/office/drawing/2016/5/12/chartex" xmlns:cx7="http://schemas.microsoft.com/office/drawing/2016/5/13/chartex" xmlns:cx8="http://schemas.microsoft.com/office/drawing/2016/5/14/chartex" xmlns:mc="http://schemas.openxmlformats.org/markup-compatibility/2006" xmlns:aink="http://schemas.microsoft.com/office/drawing/2016/ink" xmlns:am3d="http://schemas.microsoft.com/office/drawing/2017/model3d" xmlns:o="urn:schemas-microsoft-com:office:office" xmlns:r="http://schemas.openxmlformats.org/officeDocument/2006/relationships" xmlns:m="http://schemas.openxmlformats.org/officeDocument/2006/math" xmlns:v="urn:schemas-microsoft-com:vml" xmlns:wp14="http://schemas.microsoft.com/office/word/2010/wordprocessingDrawing" xmlns:wp="http://schemas.openxmlformats.org/drawingml/2006/wordprocessingDrawing" xmlns:w10="urn:schemas-microsoft-com:office:word" xmlns:w="http://schemas.openxmlformats.org/wordprocessingml/2006/main" xmlns:w14="http://schemas.microsoft.com/office/word/2010/wordml" xmlns:w15="http://schemas.microsoft.com/office/word/2012/wordml" xmlns:w16cex="http://schemas.microsoft.com/office/word/2018/wordml/cex" xmlns:w16cid="http://schemas.microsoft.com/office/word/2016/wordml/cid" xmlns:w16="http://schemas.microsoft.com/office/word/2018/wordml" xmlns:w16se="http://schemas.microsoft.com/office/word/2015/wordml/symex" xmlns:wpg="http://schemas.microsoft.com/office/word/2010/wordprocessingGroup" xmlns:wpi="http://schemas.microsoft.com/office/word/2010/wordprocessingInk" xmlns:wne="http://schemas.microsoft.com/office/word/2006/wordml" xmlns:wps="http://schemas.microsoft.com/office/word/2010/wordprocessingShape" mc:Ignorable="w14 w15 w16se w16cid w16 w16cex wp14">
+<w:hdr xmlns:wpc="http://schemas.microsoft.com/office/word/2010/wordprocessingCanvas" xmlns:cx="http://schemas.microsoft.com/office/drawing/2014/chartex" xmlns:cx1="http://schemas.microsoft.com/office/drawing/2015/9/8/chartex" xmlns:cx2="http://schemas.microsoft.com/office/drawing/2015/10/21/chartex" xmlns:cx3="http://schemas.microsoft.com/office/drawing/2016/5/9/chartex" xmlns:cx4="http://schemas.microsoft.com/office/drawing/2016/5/10/chartex" xmlns:cx5="http://schemas.microsoft.com/office/drawing/2016/5/11/chartex" xmlns:cx6="http://schemas.microsoft.com/office/drawing/2016/5/12/chartex" xmlns:cx7="http://schemas.microsoft.com/office/drawing/2016/5/13/chartex" xmlns:cx8="http://schemas.microsoft.com/office/drawing/2016/5/14/chartex" xmlns:mc="http://schemas.openxmlformats.org/markup-compatibility/2006" xmlns:aink="http://schemas.microsoft.com/office/drawing/2016/ink" xmlns:am3d="http://schemas.microsoft.com/office/drawing/2017/model3d" xmlns:o="urn:schemas-microsoft-com:office:office" xmlns:r="http://schemas.openxmlformats.org/officeDocument/2006/relationships" xmlns:m="http://schemas.openxmlformats.org/officeDocument/2006/math" xmlns:v="urn:schemas-microsoft-com:vml" xmlns:wp14="http://schemas.microsoft.com/office/word/2010/wordprocessingDrawing" xmlns:wp="http://schemas.openxmlformats.org/drawingml/2006/wordprocessingDrawing" xmlns:w10="urn:schemas-microsoft-com:office:word" xmlns:w="http://schemas.openxmlformats.org/wordprocessingml/2006/main" xmlns:w14="http://schemas.microsoft.com/office/word/2010/wordml" xmlns:w15="http://schemas.microsoft.com/office/word/2012/wordml" xmlns:w16cex="http://schemas.microsoft.com/office/word/2018/wordml/cex" xmlns:w16cid="http://schemas.microsoft.com/office/word/2016/wordml/cid" xmlns:w16="http://schemas.microsoft.com/office/word/2018/wordml" xmlns:w16sdtdh="http://schemas.microsoft.com/office/word/2020/wordml/sdtdatahash" xmlns:w16se="http://schemas.microsoft.com/office/word/2015/wordml/symex" xmlns:wpg="http://schemas.microsoft.com/office/word/2010/wordprocessingGroup" xmlns:wpi="http://schemas.microsoft.com/office/word/2010/wordprocessingInk" xmlns:wne="http://schemas.microsoft.com/office/word/2006/wordml" xmlns:wps="http://schemas.microsoft.com/office/word/2010/wordprocessingShape" mc:Ignorable="w14 w15 w16se w16cid w16 w16cex w16sdtdh wp14">
   <w:p>
     <w:pPr>
       <w:pStyle w:val="Header"/>
@@ -365,7 +365,7 @@
 </file>
 
 <file path=word/numbering.xml><?xml version="1.0" encoding="utf-8"?>
-<w:numbering xmlns:wpc="http://schemas.microsoft.com/office/word/2010/wordprocessingCanvas" xmlns:cx="http://schemas.microsoft.com/office/drawing/2014/chartex" xmlns:cx1="http://schemas.microsoft.com/office/drawing/2015/9/8/chartex" xmlns:cx2="http://schemas.microsoft.com/office/drawing/2015/10/21/chartex" xmlns:cx3="http://schemas.microsoft.com/office/drawing/2016/5/9/chartex" xmlns:cx4="http://schemas.microsoft.com/office/drawing/2016/5/10/chartex" xmlns:cx5="http://schemas.microsoft.com/office/drawing/2016/5/11/chartex" xmlns:cx6="http://schemas.microsoft.com/office/drawing/2016/5/12/chartex" xmlns:cx7="http://schemas.microsoft.com/office/drawing/2016/5/13/chartex" xmlns:cx8="http://schemas.microsoft.com/office/drawing/2016/5/14/chartex" xmlns:mc="http://schemas.openxmlformats.org/markup-compatibility/2006" xmlns:aink="http://schemas.microsoft.com/office/drawing/2016/ink" xmlns:am3d="http://schemas.microsoft.com/office/drawing/2017/model3d" xmlns:o="urn:schemas-microsoft-com:office:office" xmlns:r="http://schemas.openxmlformats.org/officeDocument/2006/relationships" xmlns:m="http://schemas.openxmlformats.org/officeDocument/2006/math" xmlns:v="urn:schemas-microsoft-com:vml" xmlns:wp14="http://schemas.microsoft.com/office/word/2010/wordprocessingDrawing" xmlns:wp="http://schemas.openxmlformats.org/drawingml/2006/wordprocessingDrawing" xmlns:w10="urn:schemas-microsoft-com:office:word" xmlns:w="http://schemas.openxmlformats.org/wordprocessingml/2006/main" xmlns:w14="http://schemas.microsoft.com/office/word/2010/wordml" xmlns:w15="http://schemas.microsoft.com/office/word/2012/wordml" xmlns:w16cex="http://schemas.microsoft.com/office/word/2018/wordml/cex" xmlns:w16cid="http://schemas.microsoft.com/office/word/2016/wordml/cid" xmlns:w16="http://schemas.microsoft.com/office/word/2018/wordml" xmlns:w16se="http://schemas.microsoft.com/office/word/2015/wordml/symex" xmlns:wpg="http://schemas.microsoft.com/office/word/2010/wordprocessingGroup" xmlns:wpi="http://schemas.microsoft.com/office/word/2010/wordprocessingInk" xmlns:wne="http://schemas.microsoft.com/office/word/2006/wordml" xmlns:wps="http://schemas.microsoft.com/office/word/2010/wordprocessingShape" mc:Ignorable="w14 w15 w16se w16cid w16 w16cex wp14">
+<w:numbering xmlns:wpc="http://schemas.microsoft.com/office/word/2010/wordprocessingCanvas" xmlns:cx="http://schemas.microsoft.com/office/drawing/2014/chartex" xmlns:cx1="http://schemas.microsoft.com/office/drawing/2015/9/8/chartex" xmlns:cx2="http://schemas.microsoft.com/office/drawing/2015/10/21/chartex" xmlns:cx3="http://schemas.microsoft.com/office/drawing/2016/5/9/chartex" xmlns:cx4="http://schemas.microsoft.com/office/drawing/2016/5/10/chartex" xmlns:cx5="http://schemas.microsoft.com/office/drawing/2016/5/11/chartex" xmlns:cx6="http://schemas.microsoft.com/office/drawing/2016/5/12/chartex" xmlns:cx7="http://schemas.microsoft.com/office/drawing/2016/5/13/chartex" xmlns:cx8="http://schemas.microsoft.com/office/drawing/2016/5/14/chartex" xmlns:mc="http://schemas.openxmlformats.org/markup-compatibility/2006" xmlns:aink="http://schemas.microsoft.com/office/drawing/2016/ink" xmlns:am3d="http://schemas.microsoft.com/office/drawing/2017/model3d" xmlns:o="urn:schemas-microsoft-com:office:office" xmlns:r="http://schemas.openxmlformats.org/officeDocument/2006/relationships" xmlns:m="http://schemas.openxmlformats.org/officeDocument/2006/math" xmlns:v="urn:schemas-microsoft-com:vml" xmlns:wp14="http://schemas.microsoft.com/office/word/2010/wordprocessingDrawing" xmlns:wp="http://schemas.openxmlformats.org/drawingml/2006/wordprocessingDrawing" xmlns:w10="urn:schemas-microsoft-com:office:word" xmlns:w="http://schemas.openxmlformats.org/wordprocessingml/2006/main" xmlns:w14="http://schemas.microsoft.com/office/word/2010/wordml" xmlns:w15="http://schemas.microsoft.com/office/word/2012/wordml" xmlns:w16cex="http://schemas.microsoft.com/office/word/2018/wordml/cex" xmlns:w16cid="http://schemas.microsoft.com/office/word/2016/wordml/cid" xmlns:w16="http://schemas.microsoft.com/office/word/2018/wordml" xmlns:w16sdtdh="http://schemas.microsoft.com/office/word/2020/wordml/sdtdatahash" xmlns:w16se="http://schemas.microsoft.com/office/word/2015/wordml/symex" xmlns:wpg="http://schemas.microsoft.com/office/word/2010/wordprocessingGroup" xmlns:wpi="http://schemas.microsoft.com/office/word/2010/wordprocessingInk" xmlns:wne="http://schemas.microsoft.com/office/word/2006/wordml" xmlns:wps="http://schemas.microsoft.com/office/word/2010/wordprocessingShape" mc:Ignorable="w14 w15 w16se w16cid w16 w16cex w16sdtdh wp14">
   <w:abstractNum w:abstractNumId="0" w15:restartNumberingAfterBreak="0">
     <w:nsid w:val="07E925FD"/>
     <w:multiLevelType w:val="multilevel"/>
@@ -640,7 +640,7 @@
 </file>
 
 <file path=word/styles.xml><?xml version="1.0" encoding="utf-8"?>
-<w:styles xmlns:mc="http://schemas.openxmlformats.org/markup-compatibility/2006" xmlns:r="http://schemas.openxmlformats.org/officeDocument/2006/relationships" xmlns:w="http://schemas.openxmlformats.org/wordprocessingml/2006/main" xmlns:w14="http://schemas.microsoft.com/office/word/2010/wordml" xmlns:w15="http://schemas.microsoft.com/office/word/2012/wordml" xmlns:w16cex="http://schemas.microsoft.com/office/word/2018/wordml/cex" xmlns:w16cid="http://schemas.microsoft.com/office/word/2016/wordml/cid" xmlns:w16="http://schemas.microsoft.com/office/word/2018/wordml" xmlns:w16se="http://schemas.microsoft.com/office/word/2015/wordml/symex" mc:Ignorable="w14 w15 w16se w16cid w16 w16cex">
+<w:styles xmlns:mc="http://schemas.openxmlformats.org/markup-compatibility/2006" xmlns:r="http://schemas.openxmlformats.org/officeDocument/2006/relationships" xmlns:w="http://schemas.openxmlformats.org/wordprocessingml/2006/main" xmlns:w14="http://schemas.microsoft.com/office/word/2010/wordml" xmlns:w15="http://schemas.microsoft.com/office/word/2012/wordml" xmlns:w16cex="http://schemas.microsoft.com/office/word/2018/wordml/cex" xmlns:w16cid="http://schemas.microsoft.com/office/word/2016/wordml/cid" xmlns:w16="http://schemas.microsoft.com/office/word/2018/wordml" xmlns:w16sdtdh="http://schemas.microsoft.com/office/word/2020/wordml/sdtdatahash" xmlns:w16se="http://schemas.microsoft.com/office/word/2015/wordml/symex" mc:Ignorable="w14 w15 w16se w16cid w16 w16cex w16sdtdh">
   <w:docDefaults>
     <w:rPrDefault>
       <w:rPr>
@@ -1529,6 +1529,15 @@
       <w:rFonts w:ascii="Courier" w:hAnsi="Courier"/>
     </w:rPr>
   </w:style>
+  <w:style w:type="paragraph" w:customStyle="1" w:styleId="Notes">
+    <w:name w:val="Notes"/>
+    <w:basedOn w:val="Normal"/>
+    <w:qFormat/>
+    <w:rsid w:val="003936A4"/>
+    <w:rPr>
+      <w:sz w:val="20"/>
+    </w:rPr>
+  </w:style>
 </w:styles>
 </file>
 

</xml_diff>